<commit_message>
social sharing, action sheet
</commit_message>
<xml_diff>
--- a/WhatNews Documentacion Curso.docx
+++ b/WhatNews Documentacion Curso.docx
@@ -3864,7 +3864,25 @@
           <w:sz w:val="18"/>
           <w:szCs w:val="18"/>
         </w:rPr>
-        <w:t xml:space="preserve">Ahora el código que esta en </w:t>
+        <w:t xml:space="preserve">Ahora el código que </w:t>
+      </w:r>
+      <w:proofErr w:type="spellStart"/>
+      <w:r>
+        <w:rPr>
+          <w:rFonts w:ascii="Arial" w:hAnsi="Arial" w:cs="Arial"/>
+          <w:sz w:val="18"/>
+          <w:szCs w:val="18"/>
+        </w:rPr>
+        <w:t>esta</w:t>
+      </w:r>
+      <w:proofErr w:type="spellEnd"/>
+      <w:r>
+        <w:rPr>
+          <w:rFonts w:ascii="Arial" w:hAnsi="Arial" w:cs="Arial"/>
+          <w:sz w:val="18"/>
+          <w:szCs w:val="18"/>
+        </w:rPr>
+        <w:t xml:space="preserve"> en </w:t>
       </w:r>
       <w:proofErr w:type="spellStart"/>
       <w:r>
@@ -4104,7 +4122,43 @@
           <w:sz w:val="18"/>
           <w:szCs w:val="18"/>
         </w:rPr>
-        <w:t xml:space="preserve"> que esta dentro del modulo </w:t>
+        <w:t xml:space="preserve"> que </w:t>
+      </w:r>
+      <w:proofErr w:type="spellStart"/>
+      <w:r>
+        <w:rPr>
+          <w:rFonts w:ascii="Arial" w:hAnsi="Arial" w:cs="Arial"/>
+          <w:sz w:val="18"/>
+          <w:szCs w:val="18"/>
+        </w:rPr>
+        <w:t>esta</w:t>
+      </w:r>
+      <w:proofErr w:type="spellEnd"/>
+      <w:r>
+        <w:rPr>
+          <w:rFonts w:ascii="Arial" w:hAnsi="Arial" w:cs="Arial"/>
+          <w:sz w:val="18"/>
+          <w:szCs w:val="18"/>
+        </w:rPr>
+        <w:t xml:space="preserve"> dentro del </w:t>
+      </w:r>
+      <w:proofErr w:type="spellStart"/>
+      <w:r>
+        <w:rPr>
+          <w:rFonts w:ascii="Arial" w:hAnsi="Arial" w:cs="Arial"/>
+          <w:sz w:val="18"/>
+          <w:szCs w:val="18"/>
+        </w:rPr>
+        <w:t>modulo</w:t>
+      </w:r>
+      <w:proofErr w:type="spellEnd"/>
+      <w:r>
+        <w:rPr>
+          <w:rFonts w:ascii="Arial" w:hAnsi="Arial" w:cs="Arial"/>
+          <w:sz w:val="18"/>
+          <w:szCs w:val="18"/>
+        </w:rPr>
+        <w:t xml:space="preserve"> </w:t>
       </w:r>
       <w:proofErr w:type="spellStart"/>
       <w:r>
@@ -4122,7 +4176,25 @@
           <w:sz w:val="18"/>
           <w:szCs w:val="18"/>
         </w:rPr>
-        <w:t xml:space="preserve">, hay que importar el modulo </w:t>
+        <w:t xml:space="preserve">, hay que importar el </w:t>
+      </w:r>
+      <w:proofErr w:type="spellStart"/>
+      <w:r>
+        <w:rPr>
+          <w:rFonts w:ascii="Arial" w:hAnsi="Arial" w:cs="Arial"/>
+          <w:sz w:val="18"/>
+          <w:szCs w:val="18"/>
+        </w:rPr>
+        <w:t>modulo</w:t>
+      </w:r>
+      <w:proofErr w:type="spellEnd"/>
+      <w:r>
+        <w:rPr>
+          <w:rFonts w:ascii="Arial" w:hAnsi="Arial" w:cs="Arial"/>
+          <w:sz w:val="18"/>
+          <w:szCs w:val="18"/>
+        </w:rPr>
+        <w:t xml:space="preserve"> </w:t>
       </w:r>
       <w:proofErr w:type="spellStart"/>
       <w:r>
@@ -6917,200 +6989,13 @@
           <w:szCs w:val="18"/>
         </w:rPr>
       </w:pPr>
-    </w:p>
-    <w:p>
-      <w:pPr>
-        <w:rPr>
-          <w:rFonts w:ascii="Arial" w:hAnsi="Arial" w:cs="Arial"/>
-          <w:sz w:val="18"/>
-          <w:szCs w:val="18"/>
-        </w:rPr>
-      </w:pPr>
-      <w:r>
-        <w:rPr>
-          <w:rFonts w:ascii="Arial" w:hAnsi="Arial" w:cs="Arial"/>
-          <w:sz w:val="18"/>
-          <w:szCs w:val="18"/>
-        </w:rPr>
-        <w:br w:type="page"/>
-      </w:r>
-    </w:p>
-    <w:p>
-      <w:pPr>
-        <w:rPr>
-          <w:rFonts w:ascii="Arial" w:hAnsi="Arial" w:cs="Arial"/>
-          <w:sz w:val="18"/>
-          <w:szCs w:val="18"/>
-        </w:rPr>
-      </w:pPr>
-      <w:proofErr w:type="spellStart"/>
-      <w:r>
-        <w:rPr>
-          <w:rFonts w:ascii="Arial" w:hAnsi="Arial" w:cs="Arial"/>
-          <w:sz w:val="18"/>
-          <w:szCs w:val="18"/>
-        </w:rPr>
-        <w:lastRenderedPageBreak/>
-        <w:t>Infinite</w:t>
-      </w:r>
-      <w:proofErr w:type="spellEnd"/>
-      <w:r>
-        <w:rPr>
-          <w:rFonts w:ascii="Arial" w:hAnsi="Arial" w:cs="Arial"/>
-          <w:sz w:val="18"/>
-          <w:szCs w:val="18"/>
-        </w:rPr>
-        <w:t xml:space="preserve"> </w:t>
-      </w:r>
-      <w:proofErr w:type="spellStart"/>
-      <w:r>
-        <w:rPr>
-          <w:rFonts w:ascii="Arial" w:hAnsi="Arial" w:cs="Arial"/>
-          <w:sz w:val="18"/>
-          <w:szCs w:val="18"/>
-        </w:rPr>
-        <w:t>scroll</w:t>
-      </w:r>
-      <w:proofErr w:type="spellEnd"/>
-      <w:r>
-        <w:rPr>
-          <w:rFonts w:ascii="Arial" w:hAnsi="Arial" w:cs="Arial"/>
-          <w:sz w:val="18"/>
-          <w:szCs w:val="18"/>
-        </w:rPr>
-        <w:t xml:space="preserve"> de las categorías</w:t>
-      </w:r>
-    </w:p>
-    <w:p>
-      <w:pPr>
-        <w:rPr>
-          <w:rFonts w:ascii="Arial" w:hAnsi="Arial" w:cs="Arial"/>
-          <w:sz w:val="18"/>
-          <w:szCs w:val="18"/>
-        </w:rPr>
-      </w:pPr>
-      <w:r>
-        <w:rPr>
-          <w:rFonts w:ascii="Arial" w:hAnsi="Arial" w:cs="Arial"/>
-          <w:sz w:val="18"/>
-          <w:szCs w:val="18"/>
-        </w:rPr>
-        <w:t xml:space="preserve">Importante al cambiar de categoría hay que hacer un </w:t>
-      </w:r>
-      <w:proofErr w:type="spellStart"/>
-      <w:r>
-        <w:rPr>
-          <w:rFonts w:ascii="Arial" w:hAnsi="Arial" w:cs="Arial"/>
-          <w:sz w:val="18"/>
-          <w:szCs w:val="18"/>
-        </w:rPr>
-        <w:t>refactor</w:t>
-      </w:r>
-      <w:proofErr w:type="spellEnd"/>
-      <w:r>
-        <w:rPr>
-          <w:rFonts w:ascii="Arial" w:hAnsi="Arial" w:cs="Arial"/>
-          <w:sz w:val="18"/>
-          <w:szCs w:val="18"/>
-        </w:rPr>
-        <w:t xml:space="preserve"> ya que se puede hacer </w:t>
-      </w:r>
-      <w:proofErr w:type="spellStart"/>
-      <w:r>
-        <w:rPr>
-          <w:rFonts w:ascii="Arial" w:hAnsi="Arial" w:cs="Arial"/>
-          <w:sz w:val="18"/>
-          <w:szCs w:val="18"/>
-        </w:rPr>
-        <w:t>push</w:t>
-      </w:r>
-      <w:proofErr w:type="spellEnd"/>
-      <w:r>
-        <w:rPr>
-          <w:rFonts w:ascii="Arial" w:hAnsi="Arial" w:cs="Arial"/>
-          <w:sz w:val="18"/>
-          <w:szCs w:val="18"/>
-        </w:rPr>
-        <w:t xml:space="preserve"> de las noticias solo validando cuando se </w:t>
-      </w:r>
-      <w:r>
-        <w:rPr>
-          <w:rFonts w:ascii="Arial" w:hAnsi="Arial" w:cs="Arial"/>
-          <w:b/>
-          <w:sz w:val="18"/>
-          <w:szCs w:val="18"/>
-        </w:rPr>
-        <w:t>cambia</w:t>
-      </w:r>
-      <w:r>
-        <w:rPr>
-          <w:rFonts w:ascii="Arial" w:hAnsi="Arial" w:cs="Arial"/>
-          <w:sz w:val="18"/>
-          <w:szCs w:val="18"/>
-        </w:rPr>
-        <w:t xml:space="preserve"> el </w:t>
-      </w:r>
-      <w:proofErr w:type="spellStart"/>
-      <w:r>
-        <w:rPr>
-          <w:rFonts w:ascii="Arial" w:hAnsi="Arial" w:cs="Arial"/>
-          <w:sz w:val="18"/>
-          <w:szCs w:val="18"/>
-        </w:rPr>
-        <w:t>segment</w:t>
-      </w:r>
-      <w:proofErr w:type="spellEnd"/>
-      <w:r>
-        <w:rPr>
-          <w:rFonts w:ascii="Arial" w:hAnsi="Arial" w:cs="Arial"/>
-          <w:sz w:val="18"/>
-          <w:szCs w:val="18"/>
-        </w:rPr>
-        <w:t>,</w:t>
-      </w:r>
-      <w:r>
-        <w:rPr>
-          <w:rFonts w:ascii="Arial" w:hAnsi="Arial" w:cs="Arial"/>
-          <w:sz w:val="18"/>
-          <w:szCs w:val="18"/>
-        </w:rPr>
-        <w:t xml:space="preserve"> poner el arreglo en </w:t>
-      </w:r>
-      <w:r>
-        <w:rPr>
-          <w:rFonts w:ascii="Arial" w:hAnsi="Arial" w:cs="Arial"/>
-          <w:b/>
-          <w:sz w:val="18"/>
-          <w:szCs w:val="18"/>
-        </w:rPr>
-        <w:t>cero</w:t>
-      </w:r>
-      <w:r>
-        <w:rPr>
-          <w:rFonts w:ascii="Arial" w:hAnsi="Arial" w:cs="Arial"/>
-          <w:sz w:val="18"/>
-          <w:szCs w:val="18"/>
-        </w:rPr>
-        <w:t xml:space="preserve">, de lo contrario hacer el </w:t>
-      </w:r>
-      <w:proofErr w:type="spellStart"/>
-      <w:r>
-        <w:rPr>
-          <w:rFonts w:ascii="Arial" w:hAnsi="Arial" w:cs="Arial"/>
-          <w:b/>
-          <w:sz w:val="18"/>
-          <w:szCs w:val="18"/>
-        </w:rPr>
-        <w:t>push</w:t>
-      </w:r>
-      <w:proofErr w:type="spellEnd"/>
-      <w:r>
-        <w:rPr>
-          <w:rFonts w:ascii="Arial" w:hAnsi="Arial" w:cs="Arial"/>
-          <w:sz w:val="18"/>
-          <w:szCs w:val="18"/>
-        </w:rPr>
-        <w:t xml:space="preserve"> para cargar las noticias restantes.</w:t>
+      <w:r>
+        <w:rPr>
+          <w:rFonts w:ascii="Arial" w:hAnsi="Arial" w:cs="Arial"/>
+          <w:sz w:val="18"/>
+          <w:szCs w:val="18"/>
+        </w:rPr>
+        <w:t>Investigar la forma de capturar el error al recibir del servicio:</w:t>
       </w:r>
     </w:p>
     <w:p>
@@ -7126,10 +7011,10 @@
           <w:noProof/>
         </w:rPr>
         <w:drawing>
-          <wp:inline distT="0" distB="0" distL="0" distR="0" wp14:anchorId="4729229C" wp14:editId="63AF19BC">
-            <wp:extent cx="4419600" cy="248534"/>
-            <wp:effectExtent l="0" t="0" r="0" b="0"/>
-            <wp:docPr id="68" name="Picture 68"/>
+          <wp:inline distT="0" distB="0" distL="0" distR="0" wp14:anchorId="682B456C" wp14:editId="5F0E7330">
+            <wp:extent cx="5612130" cy="544195"/>
+            <wp:effectExtent l="0" t="0" r="7620" b="8255"/>
+            <wp:docPr id="14" name="Picture 14"/>
             <wp:cNvGraphicFramePr>
               <a:graphicFrameLocks xmlns:a="http://schemas.openxmlformats.org/drawingml/2006/main" noChangeAspect="1"/>
             </wp:cNvGraphicFramePr>
@@ -7149,6 +7034,259 @@
                   <pic:spPr>
                     <a:xfrm>
                       <a:off x="0" y="0"/>
+                      <a:ext cx="5612130" cy="544195"/>
+                    </a:xfrm>
+                    <a:prstGeom prst="rect">
+                      <a:avLst/>
+                    </a:prstGeom>
+                  </pic:spPr>
+                </pic:pic>
+              </a:graphicData>
+            </a:graphic>
+          </wp:inline>
+        </w:drawing>
+      </w:r>
+    </w:p>
+    <w:p>
+      <w:pPr>
+        <w:rPr>
+          <w:rFonts w:ascii="Arial" w:hAnsi="Arial" w:cs="Arial"/>
+          <w:sz w:val="18"/>
+          <w:szCs w:val="18"/>
+        </w:rPr>
+      </w:pPr>
+    </w:p>
+    <w:p>
+      <w:pPr>
+        <w:rPr>
+          <w:rFonts w:ascii="Arial" w:hAnsi="Arial" w:cs="Arial"/>
+          <w:sz w:val="18"/>
+          <w:szCs w:val="18"/>
+        </w:rPr>
+      </w:pPr>
+      <w:r>
+        <w:rPr>
+          <w:rFonts w:ascii="Arial" w:hAnsi="Arial" w:cs="Arial"/>
+          <w:sz w:val="18"/>
+          <w:szCs w:val="18"/>
+        </w:rPr>
+        <w:br w:type="page"/>
+      </w:r>
+    </w:p>
+    <w:p>
+      <w:pPr>
+        <w:rPr>
+          <w:rFonts w:ascii="Arial" w:hAnsi="Arial" w:cs="Arial"/>
+          <w:sz w:val="18"/>
+          <w:szCs w:val="18"/>
+        </w:rPr>
+      </w:pPr>
+      <w:proofErr w:type="spellStart"/>
+      <w:r>
+        <w:rPr>
+          <w:rFonts w:ascii="Arial" w:hAnsi="Arial" w:cs="Arial"/>
+          <w:sz w:val="18"/>
+          <w:szCs w:val="18"/>
+        </w:rPr>
+        <w:lastRenderedPageBreak/>
+        <w:t>Infinite</w:t>
+      </w:r>
+      <w:proofErr w:type="spellEnd"/>
+      <w:r>
+        <w:rPr>
+          <w:rFonts w:ascii="Arial" w:hAnsi="Arial" w:cs="Arial"/>
+          <w:sz w:val="18"/>
+          <w:szCs w:val="18"/>
+        </w:rPr>
+        <w:t xml:space="preserve"> </w:t>
+      </w:r>
+      <w:proofErr w:type="spellStart"/>
+      <w:r>
+        <w:rPr>
+          <w:rFonts w:ascii="Arial" w:hAnsi="Arial" w:cs="Arial"/>
+          <w:sz w:val="18"/>
+          <w:szCs w:val="18"/>
+        </w:rPr>
+        <w:t>scroll</w:t>
+      </w:r>
+      <w:proofErr w:type="spellEnd"/>
+      <w:r>
+        <w:rPr>
+          <w:rFonts w:ascii="Arial" w:hAnsi="Arial" w:cs="Arial"/>
+          <w:sz w:val="18"/>
+          <w:szCs w:val="18"/>
+        </w:rPr>
+        <w:t xml:space="preserve"> de las categorías</w:t>
+      </w:r>
+    </w:p>
+    <w:p>
+      <w:pPr>
+        <w:rPr>
+          <w:rFonts w:ascii="Arial" w:hAnsi="Arial" w:cs="Arial"/>
+          <w:sz w:val="18"/>
+          <w:szCs w:val="18"/>
+        </w:rPr>
+      </w:pPr>
+      <w:r>
+        <w:rPr>
+          <w:rFonts w:ascii="Arial" w:hAnsi="Arial" w:cs="Arial"/>
+          <w:sz w:val="18"/>
+          <w:szCs w:val="18"/>
+        </w:rPr>
+        <w:t xml:space="preserve">Importante al cambiar de categoría hay que hacer un </w:t>
+      </w:r>
+      <w:proofErr w:type="spellStart"/>
+      <w:r>
+        <w:rPr>
+          <w:rFonts w:ascii="Arial" w:hAnsi="Arial" w:cs="Arial"/>
+          <w:sz w:val="18"/>
+          <w:szCs w:val="18"/>
+        </w:rPr>
+        <w:t>refactor</w:t>
+      </w:r>
+      <w:proofErr w:type="spellEnd"/>
+      <w:r>
+        <w:rPr>
+          <w:rFonts w:ascii="Arial" w:hAnsi="Arial" w:cs="Arial"/>
+          <w:sz w:val="18"/>
+          <w:szCs w:val="18"/>
+        </w:rPr>
+        <w:t xml:space="preserve"> ya que se puede hacer </w:t>
+      </w:r>
+      <w:proofErr w:type="spellStart"/>
+      <w:r>
+        <w:rPr>
+          <w:rFonts w:ascii="Arial" w:hAnsi="Arial" w:cs="Arial"/>
+          <w:sz w:val="18"/>
+          <w:szCs w:val="18"/>
+        </w:rPr>
+        <w:t>push</w:t>
+      </w:r>
+      <w:proofErr w:type="spellEnd"/>
+      <w:r>
+        <w:rPr>
+          <w:rFonts w:ascii="Arial" w:hAnsi="Arial" w:cs="Arial"/>
+          <w:sz w:val="18"/>
+          <w:szCs w:val="18"/>
+        </w:rPr>
+        <w:t xml:space="preserve"> de las noticias solo validando cuando se </w:t>
+      </w:r>
+      <w:r>
+        <w:rPr>
+          <w:rFonts w:ascii="Arial" w:hAnsi="Arial" w:cs="Arial"/>
+          <w:b/>
+          <w:sz w:val="18"/>
+          <w:szCs w:val="18"/>
+        </w:rPr>
+        <w:t>cambia</w:t>
+      </w:r>
+      <w:r>
+        <w:rPr>
+          <w:rFonts w:ascii="Arial" w:hAnsi="Arial" w:cs="Arial"/>
+          <w:sz w:val="18"/>
+          <w:szCs w:val="18"/>
+        </w:rPr>
+        <w:t xml:space="preserve"> el </w:t>
+      </w:r>
+      <w:proofErr w:type="spellStart"/>
+      <w:r>
+        <w:rPr>
+          <w:rFonts w:ascii="Arial" w:hAnsi="Arial" w:cs="Arial"/>
+          <w:sz w:val="18"/>
+          <w:szCs w:val="18"/>
+        </w:rPr>
+        <w:t>segment</w:t>
+      </w:r>
+      <w:proofErr w:type="spellEnd"/>
+      <w:r>
+        <w:rPr>
+          <w:rFonts w:ascii="Arial" w:hAnsi="Arial" w:cs="Arial"/>
+          <w:sz w:val="18"/>
+          <w:szCs w:val="18"/>
+        </w:rPr>
+        <w:t>,</w:t>
+      </w:r>
+      <w:r>
+        <w:rPr>
+          <w:rFonts w:ascii="Arial" w:hAnsi="Arial" w:cs="Arial"/>
+          <w:sz w:val="18"/>
+          <w:szCs w:val="18"/>
+        </w:rPr>
+        <w:t xml:space="preserve"> poner el arreglo en </w:t>
+      </w:r>
+      <w:r>
+        <w:rPr>
+          <w:rFonts w:ascii="Arial" w:hAnsi="Arial" w:cs="Arial"/>
+          <w:b/>
+          <w:sz w:val="18"/>
+          <w:szCs w:val="18"/>
+        </w:rPr>
+        <w:t>cero</w:t>
+      </w:r>
+      <w:r>
+        <w:rPr>
+          <w:rFonts w:ascii="Arial" w:hAnsi="Arial" w:cs="Arial"/>
+          <w:sz w:val="18"/>
+          <w:szCs w:val="18"/>
+        </w:rPr>
+        <w:t xml:space="preserve">, de lo contrario hacer el </w:t>
+      </w:r>
+      <w:proofErr w:type="spellStart"/>
+      <w:r>
+        <w:rPr>
+          <w:rFonts w:ascii="Arial" w:hAnsi="Arial" w:cs="Arial"/>
+          <w:b/>
+          <w:sz w:val="18"/>
+          <w:szCs w:val="18"/>
+        </w:rPr>
+        <w:t>push</w:t>
+      </w:r>
+      <w:proofErr w:type="spellEnd"/>
+      <w:r>
+        <w:rPr>
+          <w:rFonts w:ascii="Arial" w:hAnsi="Arial" w:cs="Arial"/>
+          <w:sz w:val="18"/>
+          <w:szCs w:val="18"/>
+        </w:rPr>
+        <w:t xml:space="preserve"> para cargar las noticias restantes.</w:t>
+      </w:r>
+    </w:p>
+    <w:p>
+      <w:pPr>
+        <w:rPr>
+          <w:rFonts w:ascii="Arial" w:hAnsi="Arial" w:cs="Arial"/>
+          <w:sz w:val="18"/>
+          <w:szCs w:val="18"/>
+        </w:rPr>
+      </w:pPr>
+      <w:r>
+        <w:rPr>
+          <w:noProof/>
+        </w:rPr>
+        <w:drawing>
+          <wp:inline distT="0" distB="0" distL="0" distR="0" wp14:anchorId="4729229C" wp14:editId="63AF19BC">
+            <wp:extent cx="4419600" cy="248534"/>
+            <wp:effectExtent l="0" t="0" r="0" b="0"/>
+            <wp:docPr id="68" name="Picture 68"/>
+            <wp:cNvGraphicFramePr>
+              <a:graphicFrameLocks xmlns:a="http://schemas.openxmlformats.org/drawingml/2006/main" noChangeAspect="1"/>
+            </wp:cNvGraphicFramePr>
+            <a:graphic xmlns:a="http://schemas.openxmlformats.org/drawingml/2006/main">
+              <a:graphicData uri="http://schemas.openxmlformats.org/drawingml/2006/picture">
+                <pic:pic xmlns:pic="http://schemas.openxmlformats.org/drawingml/2006/picture">
+                  <pic:nvPicPr>
+                    <pic:cNvPr id="1" name=""/>
+                    <pic:cNvPicPr/>
+                  </pic:nvPicPr>
+                  <pic:blipFill>
+                    <a:blip r:embed="rId65"/>
+                    <a:stretch>
+                      <a:fillRect/>
+                    </a:stretch>
+                  </pic:blipFill>
+                  <pic:spPr>
+                    <a:xfrm>
+                      <a:off x="0" y="0"/>
                       <a:ext cx="4603372" cy="258868"/>
                     </a:xfrm>
                     <a:prstGeom prst="rect">
@@ -7170,17 +7308,1321 @@
           <w:szCs w:val="18"/>
         </w:rPr>
       </w:pPr>
+      <w:r>
+        <w:rPr>
+          <w:noProof/>
+        </w:rPr>
+        <w:drawing>
+          <wp:inline distT="0" distB="0" distL="0" distR="0" wp14:anchorId="3AD3A28A" wp14:editId="78343241">
+            <wp:extent cx="5612130" cy="1147445"/>
+            <wp:effectExtent l="0" t="0" r="7620" b="0"/>
+            <wp:docPr id="23" name="Picture 23"/>
+            <wp:cNvGraphicFramePr>
+              <a:graphicFrameLocks xmlns:a="http://schemas.openxmlformats.org/drawingml/2006/main" noChangeAspect="1"/>
+            </wp:cNvGraphicFramePr>
+            <a:graphic xmlns:a="http://schemas.openxmlformats.org/drawingml/2006/main">
+              <a:graphicData uri="http://schemas.openxmlformats.org/drawingml/2006/picture">
+                <pic:pic xmlns:pic="http://schemas.openxmlformats.org/drawingml/2006/picture">
+                  <pic:nvPicPr>
+                    <pic:cNvPr id="1" name=""/>
+                    <pic:cNvPicPr/>
+                  </pic:nvPicPr>
+                  <pic:blipFill>
+                    <a:blip r:embed="rId66"/>
+                    <a:stretch>
+                      <a:fillRect/>
+                    </a:stretch>
+                  </pic:blipFill>
+                  <pic:spPr>
+                    <a:xfrm>
+                      <a:off x="0" y="0"/>
+                      <a:ext cx="5612130" cy="1147445"/>
+                    </a:xfrm>
+                    <a:prstGeom prst="rect">
+                      <a:avLst/>
+                    </a:prstGeom>
+                  </pic:spPr>
+                </pic:pic>
+              </a:graphicData>
+            </a:graphic>
+          </wp:inline>
+        </w:drawing>
+      </w:r>
+    </w:p>
+    <w:p>
+      <w:pPr>
+        <w:rPr>
+          <w:rFonts w:ascii="Arial" w:hAnsi="Arial" w:cs="Arial"/>
+          <w:sz w:val="18"/>
+          <w:szCs w:val="18"/>
+        </w:rPr>
+      </w:pPr>
+      <w:r>
+        <w:rPr>
+          <w:noProof/>
+        </w:rPr>
+        <w:drawing>
+          <wp:inline distT="0" distB="0" distL="0" distR="0" wp14:anchorId="5EDBB8E0" wp14:editId="54B4E1AF">
+            <wp:extent cx="4170218" cy="3997521"/>
+            <wp:effectExtent l="0" t="0" r="1905" b="3175"/>
+            <wp:docPr id="22" name="Picture 22"/>
+            <wp:cNvGraphicFramePr>
+              <a:graphicFrameLocks xmlns:a="http://schemas.openxmlformats.org/drawingml/2006/main" noChangeAspect="1"/>
+            </wp:cNvGraphicFramePr>
+            <a:graphic xmlns:a="http://schemas.openxmlformats.org/drawingml/2006/main">
+              <a:graphicData uri="http://schemas.openxmlformats.org/drawingml/2006/picture">
+                <pic:pic xmlns:pic="http://schemas.openxmlformats.org/drawingml/2006/picture">
+                  <pic:nvPicPr>
+                    <pic:cNvPr id="1" name=""/>
+                    <pic:cNvPicPr/>
+                  </pic:nvPicPr>
+                  <pic:blipFill>
+                    <a:blip r:embed="rId67"/>
+                    <a:stretch>
+                      <a:fillRect/>
+                    </a:stretch>
+                  </pic:blipFill>
+                  <pic:spPr>
+                    <a:xfrm>
+                      <a:off x="0" y="0"/>
+                      <a:ext cx="4173024" cy="4000211"/>
+                    </a:xfrm>
+                    <a:prstGeom prst="rect">
+                      <a:avLst/>
+                    </a:prstGeom>
+                  </pic:spPr>
+                </pic:pic>
+              </a:graphicData>
+            </a:graphic>
+          </wp:inline>
+        </w:drawing>
+      </w:r>
+    </w:p>
+    <w:p>
+      <w:pPr>
+        <w:rPr>
+          <w:rFonts w:ascii="Arial" w:hAnsi="Arial" w:cs="Arial"/>
+          <w:sz w:val="18"/>
+          <w:szCs w:val="18"/>
+        </w:rPr>
+      </w:pPr>
+    </w:p>
+    <w:p>
+      <w:pPr>
+        <w:rPr>
+          <w:rFonts w:ascii="Arial" w:hAnsi="Arial" w:cs="Arial"/>
+          <w:sz w:val="18"/>
+          <w:szCs w:val="18"/>
+        </w:rPr>
+      </w:pPr>
+      <w:r>
+        <w:rPr>
+          <w:rFonts w:ascii="Arial" w:hAnsi="Arial" w:cs="Arial"/>
+          <w:sz w:val="18"/>
+          <w:szCs w:val="18"/>
+        </w:rPr>
+        <w:br w:type="page"/>
+      </w:r>
+    </w:p>
+    <w:p>
+      <w:pPr>
+        <w:rPr>
+          <w:rFonts w:ascii="Arial" w:hAnsi="Arial" w:cs="Arial"/>
+          <w:sz w:val="18"/>
+          <w:szCs w:val="18"/>
+        </w:rPr>
+      </w:pPr>
+      <w:r>
+        <w:rPr>
+          <w:rFonts w:ascii="Arial" w:hAnsi="Arial" w:cs="Arial"/>
+          <w:sz w:val="18"/>
+          <w:szCs w:val="18"/>
+        </w:rPr>
+        <w:lastRenderedPageBreak/>
+        <w:tab/>
+        <w:t xml:space="preserve">Abrir el sitio web de la noticia en el navegador, al hacer </w:t>
+      </w:r>
+      <w:proofErr w:type="spellStart"/>
+      <w:proofErr w:type="gramStart"/>
+      <w:r>
+        <w:rPr>
+          <w:rFonts w:ascii="Arial" w:hAnsi="Arial" w:cs="Arial"/>
+          <w:sz w:val="18"/>
+          <w:szCs w:val="18"/>
+        </w:rPr>
+        <w:t>click</w:t>
+      </w:r>
+      <w:proofErr w:type="spellEnd"/>
+      <w:proofErr w:type="gramEnd"/>
+      <w:r>
+        <w:rPr>
+          <w:rFonts w:ascii="Arial" w:hAnsi="Arial" w:cs="Arial"/>
+          <w:sz w:val="18"/>
+          <w:szCs w:val="18"/>
+        </w:rPr>
+        <w:t xml:space="preserve"> en la noticia.</w:t>
+      </w:r>
+    </w:p>
+    <w:p>
+      <w:pPr>
+        <w:rPr>
+          <w:rFonts w:ascii="Arial" w:hAnsi="Arial" w:cs="Arial"/>
+          <w:sz w:val="18"/>
+          <w:szCs w:val="18"/>
+        </w:rPr>
+      </w:pPr>
+      <w:r>
+        <w:rPr>
+          <w:rFonts w:ascii="Arial" w:hAnsi="Arial" w:cs="Arial"/>
+          <w:sz w:val="18"/>
+          <w:szCs w:val="18"/>
+        </w:rPr>
+        <w:t xml:space="preserve">En el objeto respuesta de cada noticia que recibimos tenemos un </w:t>
+      </w:r>
+      <w:proofErr w:type="spellStart"/>
+      <w:r>
+        <w:rPr>
+          <w:rFonts w:ascii="Arial" w:hAnsi="Arial" w:cs="Arial"/>
+          <w:sz w:val="18"/>
+          <w:szCs w:val="18"/>
+        </w:rPr>
+        <w:t>url</w:t>
+      </w:r>
+      <w:proofErr w:type="spellEnd"/>
+      <w:r>
+        <w:rPr>
+          <w:rFonts w:ascii="Arial" w:hAnsi="Arial" w:cs="Arial"/>
+          <w:sz w:val="18"/>
+          <w:szCs w:val="18"/>
+        </w:rPr>
+        <w:t>.</w:t>
+      </w:r>
+      <w:r>
+        <w:rPr>
+          <w:rFonts w:ascii="Arial" w:hAnsi="Arial" w:cs="Arial"/>
+          <w:sz w:val="18"/>
+          <w:szCs w:val="18"/>
+        </w:rPr>
+        <w:br/>
+        <w:t xml:space="preserve">Capturando el evento </w:t>
+      </w:r>
+      <w:proofErr w:type="spellStart"/>
+      <w:proofErr w:type="gramStart"/>
+      <w:r>
+        <w:rPr>
+          <w:rFonts w:ascii="Arial" w:hAnsi="Arial" w:cs="Arial"/>
+          <w:sz w:val="18"/>
+          <w:szCs w:val="18"/>
+        </w:rPr>
+        <w:t>click</w:t>
+      </w:r>
+      <w:proofErr w:type="spellEnd"/>
+      <w:proofErr w:type="gramEnd"/>
+      <w:r>
+        <w:rPr>
+          <w:rFonts w:ascii="Arial" w:hAnsi="Arial" w:cs="Arial"/>
+          <w:sz w:val="18"/>
+          <w:szCs w:val="18"/>
+        </w:rPr>
+        <w:t xml:space="preserve"> desde noticia.</w:t>
+      </w:r>
+    </w:p>
+    <w:p>
+      <w:pPr>
+        <w:rPr>
+          <w:rFonts w:ascii="Arial" w:hAnsi="Arial" w:cs="Arial"/>
+          <w:sz w:val="18"/>
+          <w:szCs w:val="18"/>
+        </w:rPr>
+      </w:pPr>
+      <w:r>
+        <w:rPr>
+          <w:noProof/>
+        </w:rPr>
+        <w:drawing>
+          <wp:inline distT="0" distB="0" distL="0" distR="0" wp14:anchorId="7C543A2C" wp14:editId="0756E701">
+            <wp:extent cx="4572000" cy="831837"/>
+            <wp:effectExtent l="0" t="0" r="0" b="6985"/>
+            <wp:docPr id="25" name="Picture 25"/>
+            <wp:cNvGraphicFramePr>
+              <a:graphicFrameLocks xmlns:a="http://schemas.openxmlformats.org/drawingml/2006/main" noChangeAspect="1"/>
+            </wp:cNvGraphicFramePr>
+            <a:graphic xmlns:a="http://schemas.openxmlformats.org/drawingml/2006/main">
+              <a:graphicData uri="http://schemas.openxmlformats.org/drawingml/2006/picture">
+                <pic:pic xmlns:pic="http://schemas.openxmlformats.org/drawingml/2006/picture">
+                  <pic:nvPicPr>
+                    <pic:cNvPr id="1" name=""/>
+                    <pic:cNvPicPr/>
+                  </pic:nvPicPr>
+                  <pic:blipFill>
+                    <a:blip r:embed="rId68"/>
+                    <a:stretch>
+                      <a:fillRect/>
+                    </a:stretch>
+                  </pic:blipFill>
+                  <pic:spPr>
+                    <a:xfrm>
+                      <a:off x="0" y="0"/>
+                      <a:ext cx="4616465" cy="839927"/>
+                    </a:xfrm>
+                    <a:prstGeom prst="rect">
+                      <a:avLst/>
+                    </a:prstGeom>
+                  </pic:spPr>
+                </pic:pic>
+              </a:graphicData>
+            </a:graphic>
+          </wp:inline>
+        </w:drawing>
+      </w:r>
+    </w:p>
+    <w:p>
+      <w:pPr>
+        <w:rPr>
+          <w:rFonts w:ascii="Arial" w:hAnsi="Arial" w:cs="Arial"/>
+          <w:sz w:val="18"/>
+          <w:szCs w:val="18"/>
+        </w:rPr>
+      </w:pPr>
+      <w:r>
+        <w:rPr>
+          <w:rFonts w:ascii="Arial" w:hAnsi="Arial" w:cs="Arial"/>
+          <w:sz w:val="18"/>
+          <w:szCs w:val="18"/>
+        </w:rPr>
+        <w:t xml:space="preserve">Para poder abrir el navegador desde el dispositivo es necesario instalar el plugin de in </w:t>
+      </w:r>
+      <w:proofErr w:type="gramStart"/>
+      <w:r>
+        <w:rPr>
+          <w:rFonts w:ascii="Arial" w:hAnsi="Arial" w:cs="Arial"/>
+          <w:sz w:val="18"/>
+          <w:szCs w:val="18"/>
+        </w:rPr>
+        <w:t>app</w:t>
+      </w:r>
+      <w:proofErr w:type="gramEnd"/>
+      <w:r>
+        <w:rPr>
+          <w:rFonts w:ascii="Arial" w:hAnsi="Arial" w:cs="Arial"/>
+          <w:sz w:val="18"/>
+          <w:szCs w:val="18"/>
+        </w:rPr>
+        <w:t xml:space="preserve"> </w:t>
+      </w:r>
+      <w:proofErr w:type="spellStart"/>
+      <w:r>
+        <w:rPr>
+          <w:rFonts w:ascii="Arial" w:hAnsi="Arial" w:cs="Arial"/>
+          <w:sz w:val="18"/>
+          <w:szCs w:val="18"/>
+        </w:rPr>
+        <w:t>broser</w:t>
+      </w:r>
+      <w:proofErr w:type="spellEnd"/>
+      <w:r>
+        <w:rPr>
+          <w:rFonts w:ascii="Arial" w:hAnsi="Arial" w:cs="Arial"/>
+          <w:sz w:val="18"/>
+          <w:szCs w:val="18"/>
+        </w:rPr>
+        <w:t xml:space="preserve">, desde la </w:t>
+      </w:r>
+      <w:proofErr w:type="spellStart"/>
+      <w:r>
+        <w:rPr>
+          <w:rFonts w:ascii="Arial" w:hAnsi="Arial" w:cs="Arial"/>
+          <w:sz w:val="18"/>
+          <w:szCs w:val="18"/>
+        </w:rPr>
+        <w:t>pagina</w:t>
+      </w:r>
+      <w:proofErr w:type="spellEnd"/>
+      <w:r>
+        <w:rPr>
+          <w:rFonts w:ascii="Arial" w:hAnsi="Arial" w:cs="Arial"/>
+          <w:sz w:val="18"/>
+          <w:szCs w:val="18"/>
+        </w:rPr>
+        <w:t xml:space="preserve"> de </w:t>
+      </w:r>
+      <w:proofErr w:type="spellStart"/>
+      <w:r>
+        <w:rPr>
+          <w:rFonts w:ascii="Arial" w:hAnsi="Arial" w:cs="Arial"/>
+          <w:sz w:val="18"/>
+          <w:szCs w:val="18"/>
+        </w:rPr>
+        <w:t>ionic</w:t>
+      </w:r>
+      <w:proofErr w:type="spellEnd"/>
+    </w:p>
+    <w:p>
+      <w:pPr>
+        <w:rPr>
+          <w:rFonts w:ascii="Arial" w:hAnsi="Arial" w:cs="Arial"/>
+          <w:sz w:val="18"/>
+          <w:szCs w:val="18"/>
+        </w:rPr>
+      </w:pPr>
+      <w:r>
+        <w:rPr>
+          <w:noProof/>
+        </w:rPr>
+        <w:drawing>
+          <wp:anchor distT="0" distB="0" distL="114300" distR="114300" simplePos="0" relativeHeight="251659264" behindDoc="0" locked="0" layoutInCell="1" allowOverlap="1" wp14:anchorId="652F53ED">
+            <wp:simplePos x="1080655" y="2867891"/>
+            <wp:positionH relativeFrom="column">
+              <wp:align>left</wp:align>
+            </wp:positionH>
+            <wp:positionV relativeFrom="paragraph">
+              <wp:align>top</wp:align>
+            </wp:positionV>
+            <wp:extent cx="3941618" cy="415320"/>
+            <wp:effectExtent l="0" t="0" r="1905" b="3810"/>
+            <wp:wrapSquare wrapText="bothSides"/>
+            <wp:docPr id="26" name="Picture 26"/>
+            <wp:cNvGraphicFramePr>
+              <a:graphicFrameLocks xmlns:a="http://schemas.openxmlformats.org/drawingml/2006/main" noChangeAspect="1"/>
+            </wp:cNvGraphicFramePr>
+            <a:graphic xmlns:a="http://schemas.openxmlformats.org/drawingml/2006/main">
+              <a:graphicData uri="http://schemas.openxmlformats.org/drawingml/2006/picture">
+                <pic:pic xmlns:pic="http://schemas.openxmlformats.org/drawingml/2006/picture">
+                  <pic:nvPicPr>
+                    <pic:cNvPr id="1" name=""/>
+                    <pic:cNvPicPr/>
+                  </pic:nvPicPr>
+                  <pic:blipFill>
+                    <a:blip r:embed="rId69">
+                      <a:extLst>
+                        <a:ext uri="{28A0092B-C50C-407E-A947-70E740481C1C}">
+                          <a14:useLocalDpi xmlns:a14="http://schemas.microsoft.com/office/drawing/2010/main" val="0"/>
+                        </a:ext>
+                      </a:extLst>
+                    </a:blip>
+                    <a:stretch>
+                      <a:fillRect/>
+                    </a:stretch>
+                  </pic:blipFill>
+                  <pic:spPr>
+                    <a:xfrm>
+                      <a:off x="0" y="0"/>
+                      <a:ext cx="3941618" cy="415320"/>
+                    </a:xfrm>
+                    <a:prstGeom prst="rect">
+                      <a:avLst/>
+                    </a:prstGeom>
+                  </pic:spPr>
+                </pic:pic>
+              </a:graphicData>
+            </a:graphic>
+          </wp:anchor>
+        </w:drawing>
+      </w:r>
+    </w:p>
+    <w:p>
+      <w:pPr>
+        <w:rPr>
+          <w:rFonts w:ascii="Arial" w:hAnsi="Arial" w:cs="Arial"/>
+          <w:sz w:val="18"/>
+          <w:szCs w:val="18"/>
+        </w:rPr>
+      </w:pPr>
+    </w:p>
+    <w:p>
+      <w:pPr>
+        <w:rPr>
+          <w:rFonts w:ascii="Arial" w:hAnsi="Arial" w:cs="Arial"/>
+          <w:sz w:val="18"/>
+          <w:szCs w:val="18"/>
+        </w:rPr>
+      </w:pPr>
+      <w:r>
+        <w:rPr>
+          <w:rFonts w:ascii="Arial" w:hAnsi="Arial" w:cs="Arial"/>
+          <w:sz w:val="18"/>
+          <w:szCs w:val="18"/>
+        </w:rPr>
+        <w:t xml:space="preserve">La primera línea permite utilizar el plugin con </w:t>
+      </w:r>
+      <w:proofErr w:type="spellStart"/>
+      <w:r>
+        <w:rPr>
+          <w:rFonts w:ascii="Arial" w:hAnsi="Arial" w:cs="Arial"/>
+          <w:sz w:val="18"/>
+          <w:szCs w:val="18"/>
+        </w:rPr>
+        <w:t>ionic</w:t>
+      </w:r>
+      <w:proofErr w:type="spellEnd"/>
+      <w:r>
+        <w:rPr>
+          <w:rFonts w:ascii="Arial" w:hAnsi="Arial" w:cs="Arial"/>
+          <w:sz w:val="18"/>
+          <w:szCs w:val="18"/>
+        </w:rPr>
+        <w:t xml:space="preserve">, y la segunda es para </w:t>
+      </w:r>
+      <w:proofErr w:type="spellStart"/>
+      <w:r>
+        <w:rPr>
+          <w:rFonts w:ascii="Arial" w:hAnsi="Arial" w:cs="Arial"/>
+          <w:sz w:val="18"/>
+          <w:szCs w:val="18"/>
+        </w:rPr>
+        <w:t>typescript</w:t>
+      </w:r>
+      <w:proofErr w:type="spellEnd"/>
+      <w:r>
+        <w:rPr>
+          <w:rFonts w:ascii="Arial" w:hAnsi="Arial" w:cs="Arial"/>
+          <w:sz w:val="18"/>
+          <w:szCs w:val="18"/>
+        </w:rPr>
+        <w:t>.</w:t>
+      </w:r>
+    </w:p>
+    <w:p>
+      <w:pPr>
+        <w:rPr>
+          <w:rFonts w:ascii="Arial" w:hAnsi="Arial" w:cs="Arial"/>
+          <w:b/>
+          <w:sz w:val="18"/>
+          <w:szCs w:val="18"/>
+        </w:rPr>
+      </w:pPr>
+      <w:r>
+        <w:rPr>
+          <w:rFonts w:ascii="Arial" w:hAnsi="Arial" w:cs="Arial"/>
+          <w:b/>
+          <w:sz w:val="18"/>
+          <w:szCs w:val="18"/>
+        </w:rPr>
+        <w:t xml:space="preserve">El primer paso para utilizar un plugin nativo es declararlo en el </w:t>
+      </w:r>
+      <w:proofErr w:type="spellStart"/>
+      <w:proofErr w:type="gramStart"/>
+      <w:r>
+        <w:rPr>
+          <w:rFonts w:ascii="Arial" w:hAnsi="Arial" w:cs="Arial"/>
+          <w:b/>
+          <w:sz w:val="18"/>
+          <w:szCs w:val="18"/>
+        </w:rPr>
+        <w:t>app.module</w:t>
+      </w:r>
+      <w:proofErr w:type="spellEnd"/>
+      <w:proofErr w:type="gramEnd"/>
+      <w:r>
+        <w:rPr>
+          <w:rFonts w:ascii="Arial" w:hAnsi="Arial" w:cs="Arial"/>
+          <w:b/>
+          <w:sz w:val="18"/>
+          <w:szCs w:val="18"/>
+        </w:rPr>
+        <w:t xml:space="preserve">, desde el </w:t>
+      </w:r>
+      <w:proofErr w:type="spellStart"/>
+      <w:r>
+        <w:rPr>
+          <w:rFonts w:ascii="Arial" w:hAnsi="Arial" w:cs="Arial"/>
+          <w:b/>
+          <w:sz w:val="18"/>
+          <w:szCs w:val="18"/>
+        </w:rPr>
+        <w:t>import</w:t>
+      </w:r>
+      <w:proofErr w:type="spellEnd"/>
+      <w:r>
+        <w:rPr>
+          <w:rFonts w:ascii="Arial" w:hAnsi="Arial" w:cs="Arial"/>
+          <w:b/>
+          <w:sz w:val="18"/>
+          <w:szCs w:val="18"/>
+        </w:rPr>
+        <w:t xml:space="preserve"> </w:t>
+      </w:r>
+      <w:proofErr w:type="spellStart"/>
+      <w:r>
+        <w:rPr>
+          <w:rFonts w:ascii="Arial" w:hAnsi="Arial" w:cs="Arial"/>
+          <w:b/>
+          <w:sz w:val="18"/>
+          <w:szCs w:val="18"/>
+        </w:rPr>
+        <w:t>path</w:t>
+      </w:r>
+      <w:proofErr w:type="spellEnd"/>
+      <w:r>
+        <w:rPr>
+          <w:rFonts w:ascii="Arial" w:hAnsi="Arial" w:cs="Arial"/>
+          <w:b/>
+          <w:sz w:val="18"/>
+          <w:szCs w:val="18"/>
+        </w:rPr>
+        <w:t xml:space="preserve"> que dice la documentación.</w:t>
+      </w:r>
+    </w:p>
+    <w:p>
+      <w:pPr>
+        <w:rPr>
+          <w:rFonts w:ascii="Arial" w:hAnsi="Arial" w:cs="Arial"/>
+          <w:sz w:val="18"/>
+          <w:szCs w:val="18"/>
+        </w:rPr>
+      </w:pPr>
+      <w:r>
+        <w:rPr>
+          <w:noProof/>
+        </w:rPr>
+        <w:drawing>
+          <wp:inline distT="0" distB="0" distL="0" distR="0" wp14:anchorId="19DB8C1C" wp14:editId="45A03B11">
+            <wp:extent cx="1184563" cy="383032"/>
+            <wp:effectExtent l="0" t="0" r="0" b="0"/>
+            <wp:docPr id="34" name="Picture 34"/>
+            <wp:cNvGraphicFramePr>
+              <a:graphicFrameLocks xmlns:a="http://schemas.openxmlformats.org/drawingml/2006/main" noChangeAspect="1"/>
+            </wp:cNvGraphicFramePr>
+            <a:graphic xmlns:a="http://schemas.openxmlformats.org/drawingml/2006/main">
+              <a:graphicData uri="http://schemas.openxmlformats.org/drawingml/2006/picture">
+                <pic:pic xmlns:pic="http://schemas.openxmlformats.org/drawingml/2006/picture">
+                  <pic:nvPicPr>
+                    <pic:cNvPr id="1" name=""/>
+                    <pic:cNvPicPr/>
+                  </pic:nvPicPr>
+                  <pic:blipFill>
+                    <a:blip r:embed="rId70"/>
+                    <a:stretch>
+                      <a:fillRect/>
+                    </a:stretch>
+                  </pic:blipFill>
+                  <pic:spPr>
+                    <a:xfrm>
+                      <a:off x="0" y="0"/>
+                      <a:ext cx="1212087" cy="391932"/>
+                    </a:xfrm>
+                    <a:prstGeom prst="rect">
+                      <a:avLst/>
+                    </a:prstGeom>
+                  </pic:spPr>
+                </pic:pic>
+              </a:graphicData>
+            </a:graphic>
+          </wp:inline>
+        </w:drawing>
+      </w:r>
+    </w:p>
+    <w:p>
+      <w:pPr>
+        <w:rPr>
+          <w:rFonts w:ascii="Arial" w:hAnsi="Arial" w:cs="Arial"/>
+          <w:sz w:val="18"/>
+          <w:szCs w:val="18"/>
+        </w:rPr>
+      </w:pPr>
+    </w:p>
+    <w:p>
+      <w:pPr>
+        <w:rPr>
+          <w:rFonts w:ascii="Arial" w:hAnsi="Arial" w:cs="Arial"/>
+          <w:sz w:val="18"/>
+          <w:szCs w:val="18"/>
+        </w:rPr>
+      </w:pPr>
+      <w:r>
+        <w:rPr>
+          <w:rFonts w:ascii="Arial" w:hAnsi="Arial" w:cs="Arial"/>
+          <w:sz w:val="18"/>
+          <w:szCs w:val="18"/>
+        </w:rPr>
+        <w:br w:type="page"/>
+      </w:r>
+    </w:p>
+    <w:p>
+      <w:pPr>
+        <w:rPr>
+          <w:rFonts w:ascii="Arial" w:hAnsi="Arial" w:cs="Arial"/>
+          <w:b/>
+          <w:sz w:val="18"/>
+          <w:szCs w:val="18"/>
+        </w:rPr>
+      </w:pPr>
+      <w:r>
+        <w:rPr>
+          <w:rFonts w:ascii="Arial" w:hAnsi="Arial" w:cs="Arial"/>
+          <w:b/>
+          <w:sz w:val="18"/>
+          <w:szCs w:val="18"/>
+        </w:rPr>
+        <w:lastRenderedPageBreak/>
+        <w:t xml:space="preserve">Mostrando un </w:t>
+      </w:r>
+      <w:proofErr w:type="spellStart"/>
+      <w:r>
+        <w:rPr>
+          <w:rFonts w:ascii="Arial" w:hAnsi="Arial" w:cs="Arial"/>
+          <w:b/>
+          <w:sz w:val="18"/>
+          <w:szCs w:val="18"/>
+        </w:rPr>
+        <w:t>action</w:t>
+      </w:r>
+      <w:proofErr w:type="spellEnd"/>
+      <w:r>
+        <w:rPr>
+          <w:rFonts w:ascii="Arial" w:hAnsi="Arial" w:cs="Arial"/>
+          <w:b/>
+          <w:sz w:val="18"/>
+          <w:szCs w:val="18"/>
+        </w:rPr>
+        <w:t xml:space="preserve"> </w:t>
+      </w:r>
+      <w:proofErr w:type="spellStart"/>
+      <w:r>
+        <w:rPr>
+          <w:rFonts w:ascii="Arial" w:hAnsi="Arial" w:cs="Arial"/>
+          <w:b/>
+          <w:sz w:val="18"/>
+          <w:szCs w:val="18"/>
+        </w:rPr>
+        <w:t>sheet</w:t>
+      </w:r>
+      <w:proofErr w:type="spellEnd"/>
+    </w:p>
+    <w:p>
+      <w:pPr>
+        <w:rPr>
+          <w:rFonts w:ascii="Arial" w:hAnsi="Arial" w:cs="Arial"/>
+          <w:sz w:val="18"/>
+          <w:szCs w:val="18"/>
+        </w:rPr>
+      </w:pPr>
+      <w:r>
+        <w:rPr>
+          <w:noProof/>
+        </w:rPr>
+        <w:drawing>
+          <wp:inline distT="0" distB="0" distL="0" distR="0" wp14:anchorId="01981254" wp14:editId="1CF3ACB5">
+            <wp:extent cx="3117272" cy="1318634"/>
+            <wp:effectExtent l="0" t="0" r="6985" b="0"/>
+            <wp:docPr id="38" name="Picture 38"/>
+            <wp:cNvGraphicFramePr>
+              <a:graphicFrameLocks xmlns:a="http://schemas.openxmlformats.org/drawingml/2006/main" noChangeAspect="1"/>
+            </wp:cNvGraphicFramePr>
+            <a:graphic xmlns:a="http://schemas.openxmlformats.org/drawingml/2006/main">
+              <a:graphicData uri="http://schemas.openxmlformats.org/drawingml/2006/picture">
+                <pic:pic xmlns:pic="http://schemas.openxmlformats.org/drawingml/2006/picture">
+                  <pic:nvPicPr>
+                    <pic:cNvPr id="1" name=""/>
+                    <pic:cNvPicPr/>
+                  </pic:nvPicPr>
+                  <pic:blipFill>
+                    <a:blip r:embed="rId71"/>
+                    <a:stretch>
+                      <a:fillRect/>
+                    </a:stretch>
+                  </pic:blipFill>
+                  <pic:spPr>
+                    <a:xfrm>
+                      <a:off x="0" y="0"/>
+                      <a:ext cx="3156493" cy="1335225"/>
+                    </a:xfrm>
+                    <a:prstGeom prst="rect">
+                      <a:avLst/>
+                    </a:prstGeom>
+                  </pic:spPr>
+                </pic:pic>
+              </a:graphicData>
+            </a:graphic>
+          </wp:inline>
+        </w:drawing>
+      </w:r>
+    </w:p>
+    <w:p>
+      <w:pPr>
+        <w:rPr>
+          <w:rFonts w:ascii="Arial" w:hAnsi="Arial" w:cs="Arial"/>
+          <w:sz w:val="18"/>
+          <w:szCs w:val="18"/>
+        </w:rPr>
+      </w:pPr>
+      <w:r>
+        <w:rPr>
+          <w:noProof/>
+        </w:rPr>
+        <w:drawing>
+          <wp:inline distT="0" distB="0" distL="0" distR="0" wp14:anchorId="6C9CCDF2" wp14:editId="29BE1FB1">
+            <wp:extent cx="2085109" cy="426636"/>
+            <wp:effectExtent l="0" t="0" r="0" b="0"/>
+            <wp:docPr id="49" name="Picture 49"/>
+            <wp:cNvGraphicFramePr>
+              <a:graphicFrameLocks xmlns:a="http://schemas.openxmlformats.org/drawingml/2006/main" noChangeAspect="1"/>
+            </wp:cNvGraphicFramePr>
+            <a:graphic xmlns:a="http://schemas.openxmlformats.org/drawingml/2006/main">
+              <a:graphicData uri="http://schemas.openxmlformats.org/drawingml/2006/picture">
+                <pic:pic xmlns:pic="http://schemas.openxmlformats.org/drawingml/2006/picture">
+                  <pic:nvPicPr>
+                    <pic:cNvPr id="1" name=""/>
+                    <pic:cNvPicPr/>
+                  </pic:nvPicPr>
+                  <pic:blipFill>
+                    <a:blip r:embed="rId72"/>
+                    <a:stretch>
+                      <a:fillRect/>
+                    </a:stretch>
+                  </pic:blipFill>
+                  <pic:spPr>
+                    <a:xfrm>
+                      <a:off x="0" y="0"/>
+                      <a:ext cx="2158029" cy="441556"/>
+                    </a:xfrm>
+                    <a:prstGeom prst="rect">
+                      <a:avLst/>
+                    </a:prstGeom>
+                  </pic:spPr>
+                </pic:pic>
+              </a:graphicData>
+            </a:graphic>
+          </wp:inline>
+        </w:drawing>
+      </w:r>
+    </w:p>
+    <w:p>
+      <w:pPr>
+        <w:rPr>
+          <w:rFonts w:ascii="Arial" w:hAnsi="Arial" w:cs="Arial"/>
+          <w:sz w:val="18"/>
+          <w:szCs w:val="18"/>
+        </w:rPr>
+      </w:pPr>
+      <w:r>
+        <w:rPr>
+          <w:noProof/>
+        </w:rPr>
+        <w:drawing>
+          <wp:inline distT="0" distB="0" distL="0" distR="0" wp14:anchorId="0834241E" wp14:editId="4957C7D8">
+            <wp:extent cx="1406236" cy="904832"/>
+            <wp:effectExtent l="0" t="0" r="3810" b="0"/>
+            <wp:docPr id="59" name="Picture 59"/>
+            <wp:cNvGraphicFramePr>
+              <a:graphicFrameLocks xmlns:a="http://schemas.openxmlformats.org/drawingml/2006/main" noChangeAspect="1"/>
+            </wp:cNvGraphicFramePr>
+            <a:graphic xmlns:a="http://schemas.openxmlformats.org/drawingml/2006/main">
+              <a:graphicData uri="http://schemas.openxmlformats.org/drawingml/2006/picture">
+                <pic:pic xmlns:pic="http://schemas.openxmlformats.org/drawingml/2006/picture">
+                  <pic:nvPicPr>
+                    <pic:cNvPr id="1" name=""/>
+                    <pic:cNvPicPr/>
+                  </pic:nvPicPr>
+                  <pic:blipFill>
+                    <a:blip r:embed="rId73"/>
+                    <a:stretch>
+                      <a:fillRect/>
+                    </a:stretch>
+                  </pic:blipFill>
+                  <pic:spPr>
+                    <a:xfrm>
+                      <a:off x="0" y="0"/>
+                      <a:ext cx="1432140" cy="921500"/>
+                    </a:xfrm>
+                    <a:prstGeom prst="rect">
+                      <a:avLst/>
+                    </a:prstGeom>
+                  </pic:spPr>
+                </pic:pic>
+              </a:graphicData>
+            </a:graphic>
+          </wp:inline>
+        </w:drawing>
+      </w:r>
+    </w:p>
+    <w:p>
+      <w:pPr>
+        <w:rPr>
+          <w:rFonts w:ascii="Arial" w:hAnsi="Arial" w:cs="Arial"/>
+          <w:sz w:val="18"/>
+          <w:szCs w:val="18"/>
+        </w:rPr>
+      </w:pPr>
+      <w:r>
+        <w:rPr>
+          <w:rFonts w:ascii="Arial" w:hAnsi="Arial" w:cs="Arial"/>
+          <w:sz w:val="18"/>
+          <w:szCs w:val="18"/>
+        </w:rPr>
+        <w:t xml:space="preserve">Luego podemos implementar el </w:t>
+      </w:r>
+      <w:proofErr w:type="spellStart"/>
+      <w:r>
+        <w:rPr>
+          <w:rFonts w:ascii="Arial" w:hAnsi="Arial" w:cs="Arial"/>
+          <w:sz w:val="18"/>
+          <w:szCs w:val="18"/>
+        </w:rPr>
+        <w:t>action</w:t>
+      </w:r>
+      <w:proofErr w:type="spellEnd"/>
+      <w:r>
+        <w:rPr>
+          <w:rFonts w:ascii="Arial" w:hAnsi="Arial" w:cs="Arial"/>
+          <w:sz w:val="18"/>
+          <w:szCs w:val="18"/>
+        </w:rPr>
+        <w:t xml:space="preserve"> </w:t>
+      </w:r>
+      <w:proofErr w:type="spellStart"/>
+      <w:r>
+        <w:rPr>
+          <w:rFonts w:ascii="Arial" w:hAnsi="Arial" w:cs="Arial"/>
+          <w:sz w:val="18"/>
+          <w:szCs w:val="18"/>
+        </w:rPr>
+        <w:t>sheet</w:t>
+      </w:r>
+      <w:proofErr w:type="spellEnd"/>
+    </w:p>
+    <w:p>
+      <w:pPr>
+        <w:rPr>
+          <w:rFonts w:ascii="Arial" w:hAnsi="Arial" w:cs="Arial"/>
+          <w:sz w:val="18"/>
+          <w:szCs w:val="18"/>
+        </w:rPr>
+      </w:pPr>
+      <w:r>
+        <w:rPr>
+          <w:noProof/>
+        </w:rPr>
+        <w:drawing>
+          <wp:inline distT="0" distB="0" distL="0" distR="0" wp14:anchorId="4C7A6B05" wp14:editId="04E0EE5A">
+            <wp:extent cx="3124200" cy="2341913"/>
+            <wp:effectExtent l="0" t="0" r="0" b="1270"/>
+            <wp:docPr id="69" name="Picture 69"/>
+            <wp:cNvGraphicFramePr>
+              <a:graphicFrameLocks xmlns:a="http://schemas.openxmlformats.org/drawingml/2006/main" noChangeAspect="1"/>
+            </wp:cNvGraphicFramePr>
+            <a:graphic xmlns:a="http://schemas.openxmlformats.org/drawingml/2006/main">
+              <a:graphicData uri="http://schemas.openxmlformats.org/drawingml/2006/picture">
+                <pic:pic xmlns:pic="http://schemas.openxmlformats.org/drawingml/2006/picture">
+                  <pic:nvPicPr>
+                    <pic:cNvPr id="1" name=""/>
+                    <pic:cNvPicPr/>
+                  </pic:nvPicPr>
+                  <pic:blipFill>
+                    <a:blip r:embed="rId74"/>
+                    <a:stretch>
+                      <a:fillRect/>
+                    </a:stretch>
+                  </pic:blipFill>
+                  <pic:spPr>
+                    <a:xfrm>
+                      <a:off x="0" y="0"/>
+                      <a:ext cx="3137653" cy="2351997"/>
+                    </a:xfrm>
+                    <a:prstGeom prst="rect">
+                      <a:avLst/>
+                    </a:prstGeom>
+                  </pic:spPr>
+                </pic:pic>
+              </a:graphicData>
+            </a:graphic>
+          </wp:inline>
+        </w:drawing>
+      </w:r>
+    </w:p>
+    <w:p>
+      <w:pPr>
+        <w:rPr>
+          <w:rFonts w:ascii="Arial" w:hAnsi="Arial" w:cs="Arial"/>
+          <w:sz w:val="18"/>
+          <w:szCs w:val="18"/>
+        </w:rPr>
+      </w:pPr>
+      <w:r>
+        <w:rPr>
+          <w:rFonts w:ascii="Arial" w:hAnsi="Arial" w:cs="Arial"/>
+          <w:sz w:val="18"/>
+          <w:szCs w:val="18"/>
+        </w:rPr>
+        <w:t xml:space="preserve">Si le agregamos la propiedad </w:t>
+      </w:r>
+      <w:proofErr w:type="spellStart"/>
+      <w:r>
+        <w:rPr>
+          <w:rFonts w:ascii="Arial" w:hAnsi="Arial" w:cs="Arial"/>
+          <w:sz w:val="18"/>
+          <w:szCs w:val="18"/>
+        </w:rPr>
+        <w:t>css</w:t>
+      </w:r>
+      <w:proofErr w:type="spellEnd"/>
+      <w:r>
+        <w:rPr>
+          <w:rFonts w:ascii="Arial" w:hAnsi="Arial" w:cs="Arial"/>
+          <w:sz w:val="18"/>
+          <w:szCs w:val="18"/>
+        </w:rPr>
+        <w:t xml:space="preserve"> </w:t>
+      </w:r>
+      <w:proofErr w:type="spellStart"/>
+      <w:r>
+        <w:rPr>
+          <w:rFonts w:ascii="Arial" w:hAnsi="Arial" w:cs="Arial"/>
+          <w:sz w:val="18"/>
+          <w:szCs w:val="18"/>
+        </w:rPr>
+        <w:t>class</w:t>
+      </w:r>
+      <w:proofErr w:type="spellEnd"/>
+      <w:r>
+        <w:rPr>
+          <w:rFonts w:ascii="Arial" w:hAnsi="Arial" w:cs="Arial"/>
+          <w:sz w:val="18"/>
+          <w:szCs w:val="18"/>
+        </w:rPr>
+        <w:t xml:space="preserve"> podemos darle estilo al </w:t>
+      </w:r>
+      <w:proofErr w:type="spellStart"/>
+      <w:r>
+        <w:rPr>
+          <w:rFonts w:ascii="Arial" w:hAnsi="Arial" w:cs="Arial"/>
+          <w:sz w:val="18"/>
+          <w:szCs w:val="18"/>
+        </w:rPr>
+        <w:t>action</w:t>
+      </w:r>
+      <w:proofErr w:type="spellEnd"/>
+      <w:r>
+        <w:rPr>
+          <w:rFonts w:ascii="Arial" w:hAnsi="Arial" w:cs="Arial"/>
+          <w:sz w:val="18"/>
+          <w:szCs w:val="18"/>
+        </w:rPr>
+        <w:t xml:space="preserve"> </w:t>
+      </w:r>
+      <w:proofErr w:type="spellStart"/>
+      <w:r>
+        <w:rPr>
+          <w:rFonts w:ascii="Arial" w:hAnsi="Arial" w:cs="Arial"/>
+          <w:sz w:val="18"/>
+          <w:szCs w:val="18"/>
+        </w:rPr>
+        <w:t>sheet</w:t>
+      </w:r>
+      <w:proofErr w:type="spellEnd"/>
+      <w:r>
+        <w:rPr>
+          <w:rFonts w:ascii="Arial" w:hAnsi="Arial" w:cs="Arial"/>
+          <w:sz w:val="18"/>
+          <w:szCs w:val="18"/>
+        </w:rPr>
+        <w:t xml:space="preserve">. Para detectar estos estilos hay que declararlo de forma global en el archivo </w:t>
+      </w:r>
+      <w:proofErr w:type="spellStart"/>
+      <w:proofErr w:type="gramStart"/>
+      <w:r>
+        <w:rPr>
+          <w:rFonts w:ascii="Arial" w:hAnsi="Arial" w:cs="Arial"/>
+          <w:sz w:val="18"/>
+          <w:szCs w:val="18"/>
+        </w:rPr>
+        <w:t>global.scss</w:t>
+      </w:r>
+      <w:proofErr w:type="spellEnd"/>
+      <w:proofErr w:type="gramEnd"/>
+      <w:r>
+        <w:rPr>
+          <w:rFonts w:ascii="Arial" w:hAnsi="Arial" w:cs="Arial"/>
+          <w:sz w:val="18"/>
+          <w:szCs w:val="18"/>
+        </w:rPr>
+        <w:t xml:space="preserve"> ya que local al componente no lo detectará.</w:t>
+      </w:r>
+    </w:p>
+    <w:p>
+      <w:pPr>
+        <w:rPr>
+          <w:rFonts w:ascii="Arial" w:hAnsi="Arial" w:cs="Arial"/>
+          <w:sz w:val="18"/>
+          <w:szCs w:val="18"/>
+        </w:rPr>
+      </w:pPr>
+      <w:r>
+        <w:rPr>
+          <w:noProof/>
+        </w:rPr>
+        <w:drawing>
+          <wp:anchor distT="0" distB="0" distL="114300" distR="114300" simplePos="0" relativeHeight="251660288" behindDoc="0" locked="0" layoutInCell="1" allowOverlap="1" wp14:anchorId="5E1C390D">
+            <wp:simplePos x="1080655" y="7225145"/>
+            <wp:positionH relativeFrom="column">
+              <wp:align>left</wp:align>
+            </wp:positionH>
+            <wp:positionV relativeFrom="paragraph">
+              <wp:align>top</wp:align>
+            </wp:positionV>
+            <wp:extent cx="2071254" cy="690418"/>
+            <wp:effectExtent l="0" t="0" r="5715" b="0"/>
+            <wp:wrapSquare wrapText="bothSides"/>
+            <wp:docPr id="70" name="Picture 70"/>
+            <wp:cNvGraphicFramePr>
+              <a:graphicFrameLocks xmlns:a="http://schemas.openxmlformats.org/drawingml/2006/main" noChangeAspect="1"/>
+            </wp:cNvGraphicFramePr>
+            <a:graphic xmlns:a="http://schemas.openxmlformats.org/drawingml/2006/main">
+              <a:graphicData uri="http://schemas.openxmlformats.org/drawingml/2006/picture">
+                <pic:pic xmlns:pic="http://schemas.openxmlformats.org/drawingml/2006/picture">
+                  <pic:nvPicPr>
+                    <pic:cNvPr id="1" name=""/>
+                    <pic:cNvPicPr/>
+                  </pic:nvPicPr>
+                  <pic:blipFill>
+                    <a:blip r:embed="rId75">
+                      <a:extLst>
+                        <a:ext uri="{28A0092B-C50C-407E-A947-70E740481C1C}">
+                          <a14:useLocalDpi xmlns:a14="http://schemas.microsoft.com/office/drawing/2010/main" val="0"/>
+                        </a:ext>
+                      </a:extLst>
+                    </a:blip>
+                    <a:stretch>
+                      <a:fillRect/>
+                    </a:stretch>
+                  </pic:blipFill>
+                  <pic:spPr>
+                    <a:xfrm>
+                      <a:off x="0" y="0"/>
+                      <a:ext cx="2071254" cy="690418"/>
+                    </a:xfrm>
+                    <a:prstGeom prst="rect">
+                      <a:avLst/>
+                    </a:prstGeom>
+                  </pic:spPr>
+                </pic:pic>
+              </a:graphicData>
+            </a:graphic>
+          </wp:anchor>
+        </w:drawing>
+      </w:r>
+    </w:p>
+    <w:p>
+      <w:pPr>
+        <w:rPr>
+          <w:rFonts w:ascii="Arial" w:hAnsi="Arial" w:cs="Arial"/>
+          <w:sz w:val="18"/>
+          <w:szCs w:val="18"/>
+        </w:rPr>
+      </w:pPr>
+    </w:p>
+    <w:p>
+      <w:pPr>
+        <w:rPr>
+          <w:rFonts w:ascii="Arial" w:hAnsi="Arial" w:cs="Arial"/>
+          <w:sz w:val="18"/>
+          <w:szCs w:val="18"/>
+        </w:rPr>
+      </w:pPr>
+    </w:p>
+    <w:p>
+      <w:pPr>
+        <w:rPr>
+          <w:rFonts w:ascii="Arial" w:hAnsi="Arial" w:cs="Arial"/>
+          <w:sz w:val="18"/>
+          <w:szCs w:val="18"/>
+        </w:rPr>
+      </w:pPr>
+      <w:r>
+        <w:rPr>
+          <w:noProof/>
+        </w:rPr>
+        <w:drawing>
+          <wp:inline distT="0" distB="0" distL="0" distR="0" wp14:anchorId="115C3D36" wp14:editId="624CFDA2">
+            <wp:extent cx="3754581" cy="1025097"/>
+            <wp:effectExtent l="0" t="0" r="0" b="3810"/>
+            <wp:docPr id="71" name="Picture 71"/>
+            <wp:cNvGraphicFramePr>
+              <a:graphicFrameLocks xmlns:a="http://schemas.openxmlformats.org/drawingml/2006/main" noChangeAspect="1"/>
+            </wp:cNvGraphicFramePr>
+            <a:graphic xmlns:a="http://schemas.openxmlformats.org/drawingml/2006/main">
+              <a:graphicData uri="http://schemas.openxmlformats.org/drawingml/2006/picture">
+                <pic:pic xmlns:pic="http://schemas.openxmlformats.org/drawingml/2006/picture">
+                  <pic:nvPicPr>
+                    <pic:cNvPr id="1" name=""/>
+                    <pic:cNvPicPr/>
+                  </pic:nvPicPr>
+                  <pic:blipFill>
+                    <a:blip r:embed="rId76"/>
+                    <a:stretch>
+                      <a:fillRect/>
+                    </a:stretch>
+                  </pic:blipFill>
+                  <pic:spPr>
+                    <a:xfrm>
+                      <a:off x="0" y="0"/>
+                      <a:ext cx="3805260" cy="1038934"/>
+                    </a:xfrm>
+                    <a:prstGeom prst="rect">
+                      <a:avLst/>
+                    </a:prstGeom>
+                  </pic:spPr>
+                </pic:pic>
+              </a:graphicData>
+            </a:graphic>
+          </wp:inline>
+        </w:drawing>
+      </w:r>
+    </w:p>
+    <w:p>
+      <w:pPr>
+        <w:rPr>
+          <w:rFonts w:ascii="Arial" w:hAnsi="Arial" w:cs="Arial"/>
+          <w:sz w:val="18"/>
+          <w:szCs w:val="18"/>
+        </w:rPr>
+      </w:pPr>
+      <w:r>
+        <w:rPr>
+          <w:rFonts w:ascii="Arial" w:hAnsi="Arial" w:cs="Arial"/>
+          <w:sz w:val="18"/>
+          <w:szCs w:val="18"/>
+        </w:rPr>
+        <w:br w:type="page"/>
+      </w:r>
+      <w:r>
+        <w:rPr>
+          <w:rFonts w:ascii="Arial" w:hAnsi="Arial" w:cs="Arial"/>
+          <w:sz w:val="18"/>
+          <w:szCs w:val="18"/>
+        </w:rPr>
+        <w:lastRenderedPageBreak/>
+        <w:t>Compartir en redes sociales</w:t>
+      </w:r>
+    </w:p>
+    <w:p>
+      <w:pPr>
+        <w:rPr>
+          <w:rFonts w:ascii="Arial" w:hAnsi="Arial" w:cs="Arial"/>
+          <w:sz w:val="18"/>
+          <w:szCs w:val="18"/>
+        </w:rPr>
+      </w:pPr>
+      <w:r>
+        <w:rPr>
+          <w:rFonts w:ascii="Arial" w:hAnsi="Arial" w:cs="Arial"/>
+          <w:sz w:val="18"/>
+          <w:szCs w:val="18"/>
+        </w:rPr>
+        <w:t xml:space="preserve">Con el plugin social </w:t>
+      </w:r>
+      <w:proofErr w:type="spellStart"/>
+      <w:r>
+        <w:rPr>
+          <w:rFonts w:ascii="Arial" w:hAnsi="Arial" w:cs="Arial"/>
+          <w:sz w:val="18"/>
+          <w:szCs w:val="18"/>
+        </w:rPr>
+        <w:t>sharing</w:t>
+      </w:r>
+      <w:proofErr w:type="spellEnd"/>
+      <w:r>
+        <w:rPr>
+          <w:rFonts w:ascii="Arial" w:hAnsi="Arial" w:cs="Arial"/>
+          <w:sz w:val="18"/>
+          <w:szCs w:val="18"/>
+        </w:rPr>
+        <w:t xml:space="preserve"> instalado</w:t>
+      </w:r>
+      <w:r>
+        <w:rPr>
+          <w:rFonts w:ascii="Arial" w:hAnsi="Arial" w:cs="Arial"/>
+          <w:sz w:val="18"/>
+          <w:szCs w:val="18"/>
+        </w:rPr>
+        <w:t xml:space="preserve"> desde </w:t>
+      </w:r>
+      <w:proofErr w:type="spellStart"/>
+      <w:r>
+        <w:rPr>
+          <w:rFonts w:ascii="Arial" w:hAnsi="Arial" w:cs="Arial"/>
+          <w:sz w:val="18"/>
+          <w:szCs w:val="18"/>
+        </w:rPr>
+        <w:t>ionic</w:t>
+      </w:r>
+      <w:proofErr w:type="spellEnd"/>
+      <w:r>
+        <w:rPr>
+          <w:rFonts w:ascii="Arial" w:hAnsi="Arial" w:cs="Arial"/>
+          <w:sz w:val="18"/>
+          <w:szCs w:val="18"/>
+        </w:rPr>
+        <w:t>.</w:t>
+      </w:r>
+    </w:p>
+    <w:p>
+      <w:pPr>
+        <w:rPr>
+          <w:rFonts w:ascii="Arial" w:hAnsi="Arial" w:cs="Arial"/>
+          <w:sz w:val="18"/>
+          <w:szCs w:val="18"/>
+        </w:rPr>
+      </w:pPr>
+      <w:r>
+        <w:rPr>
+          <w:noProof/>
+        </w:rPr>
+        <w:drawing>
+          <wp:inline distT="0" distB="0" distL="0" distR="0" wp14:anchorId="1F2B1B44" wp14:editId="2D9E4DEE">
+            <wp:extent cx="4073236" cy="440956"/>
+            <wp:effectExtent l="0" t="0" r="3810" b="0"/>
+            <wp:docPr id="72" name="Picture 72"/>
+            <wp:cNvGraphicFramePr>
+              <a:graphicFrameLocks xmlns:a="http://schemas.openxmlformats.org/drawingml/2006/main" noChangeAspect="1"/>
+            </wp:cNvGraphicFramePr>
+            <a:graphic xmlns:a="http://schemas.openxmlformats.org/drawingml/2006/main">
+              <a:graphicData uri="http://schemas.openxmlformats.org/drawingml/2006/picture">
+                <pic:pic xmlns:pic="http://schemas.openxmlformats.org/drawingml/2006/picture">
+                  <pic:nvPicPr>
+                    <pic:cNvPr id="1" name=""/>
+                    <pic:cNvPicPr/>
+                  </pic:nvPicPr>
+                  <pic:blipFill>
+                    <a:blip r:embed="rId77"/>
+                    <a:stretch>
+                      <a:fillRect/>
+                    </a:stretch>
+                  </pic:blipFill>
+                  <pic:spPr>
+                    <a:xfrm>
+                      <a:off x="0" y="0"/>
+                      <a:ext cx="4202682" cy="454969"/>
+                    </a:xfrm>
+                    <a:prstGeom prst="rect">
+                      <a:avLst/>
+                    </a:prstGeom>
+                  </pic:spPr>
+                </pic:pic>
+              </a:graphicData>
+            </a:graphic>
+          </wp:inline>
+        </w:drawing>
+      </w:r>
+    </w:p>
+    <w:p>
+      <w:pPr>
+        <w:rPr>
+          <w:rFonts w:ascii="Arial" w:hAnsi="Arial" w:cs="Arial"/>
+          <w:sz w:val="18"/>
+          <w:szCs w:val="18"/>
+        </w:rPr>
+      </w:pPr>
       <w:bookmarkStart w:id="0" w:name="_GoBack"/>
       <w:bookmarkEnd w:id="0"/>
-    </w:p>
-    <w:p>
-      <w:pPr>
-        <w:rPr>
-          <w:rFonts w:ascii="Arial" w:hAnsi="Arial" w:cs="Arial"/>
-          <w:sz w:val="18"/>
-          <w:szCs w:val="18"/>
-        </w:rPr>
-      </w:pPr>
+      <w:r>
+        <w:rPr>
+          <w:rFonts w:ascii="Arial" w:hAnsi="Arial" w:cs="Arial"/>
+          <w:sz w:val="18"/>
+          <w:szCs w:val="18"/>
+        </w:rPr>
+        <w:br w:type="textWrapping" w:clear="all"/>
+      </w:r>
     </w:p>
     <w:sectPr>
       <w:pgSz w:w="12240" w:h="15840"/>

</xml_diff>